<commit_message>
Atualizado Fluxo Aluno e Casos de Uso
</commit_message>
<xml_diff>
--- a/Fluxos/Fluxo Aluno.docx
+++ b/Fluxos/Fluxo Aluno.docx
@@ -5,12 +5,14 @@
     <w:p>
       <w:pPr>
         <w:pStyle w:val="Ttulo1"/>
-        <w:jc w:val="both"/>
-      </w:pPr>
+        <w:jc w:val="center"/>
+      </w:pPr>
+      <w:bookmarkStart w:id="0" w:name="_GoBack"/>
       <w:r>
         <w:t>Fluxo Aluno</w:t>
       </w:r>
     </w:p>
+    <w:bookmarkEnd w:id="0"/>
     <w:p>
       <w:pPr>
         <w:jc w:val="both"/>
@@ -418,8 +420,6 @@
         </w:rPr>
         <w:t>, arquivos fora desse formato o sistema não irá aceitar o seu envio.</w:t>
       </w:r>
-      <w:bookmarkStart w:id="0" w:name="_GoBack"/>
-      <w:bookmarkEnd w:id="0"/>
     </w:p>
     <w:sectPr>
       <w:pgSz w:w="11906" w:h="16838"/>
@@ -1284,7 +1284,7 @@
   <a:extraClrSchemeLst/>
   <a:extLst>
     <a:ext uri="{05A4C25C-085E-4340-85A3-A5531E510DB2}">
-      <thm15:themeFamily xmlns="" xmlns:thm15="http://schemas.microsoft.com/office/thememl/2012/main" name="Office Theme" id="{62F939B6-93AF-4DB8-9C6B-D6C7DFDC589F}" vid="{4A3C46E8-61CC-4603-A589-7422A47A8E4A}"/>
+      <thm15:themeFamily xmlns:thm15="http://schemas.microsoft.com/office/thememl/2012/main" xmlns="" name="Office Theme" id="{62F939B6-93AF-4DB8-9C6B-D6C7DFDC589F}" vid="{4A3C46E8-61CC-4603-A589-7422A47A8E4A}"/>
     </a:ext>
   </a:extLst>
 </a:theme>

</xml_diff>